<commit_message>
Added in-text citations and bibliographies
</commit_message>
<xml_diff>
--- a/PRTravelProposal.docx
+++ b/PRTravelProposal.docx
@@ -179,97 +179,51 @@
         <w:rPr>
           <w:rFonts w:ascii="Times New Roman" w:eastAsia="Times New Roman" w:hAnsi="Times New Roman" w:cs="Times New Roman"/>
         </w:rPr>
-        <w:t xml:space="preserve">Puerto Rico is going through </w:t>
-      </w:r>
-      <w:r>
-        <w:rPr>
-          <w:rFonts w:ascii="Times New Roman" w:eastAsia="Times New Roman" w:hAnsi="Times New Roman" w:cs="Times New Roman"/>
-        </w:rPr>
-        <w:t xml:space="preserve">the worst </w:t>
-      </w:r>
-      <w:r>
-        <w:rPr>
-          <w:rFonts w:ascii="Times New Roman" w:eastAsia="Times New Roman" w:hAnsi="Times New Roman" w:cs="Times New Roman"/>
-        </w:rPr>
-        <w:t xml:space="preserve">economic crisis in </w:t>
-      </w:r>
-      <w:r>
-        <w:rPr>
-          <w:rFonts w:ascii="Times New Roman" w:eastAsia="Times New Roman" w:hAnsi="Times New Roman" w:cs="Times New Roman"/>
-        </w:rPr>
-        <w:t>its</w:t>
-      </w:r>
-      <w:r>
-        <w:rPr>
-          <w:rFonts w:ascii="Times New Roman" w:eastAsia="Times New Roman" w:hAnsi="Times New Roman" w:cs="Times New Roman"/>
-        </w:rPr>
-        <w:t xml:space="preserve"> history. It owes over 70 billion dollars</w:t>
-      </w:r>
-      <w:r>
-        <w:rPr>
-          <w:rFonts w:ascii="Times New Roman" w:eastAsia="Times New Roman" w:hAnsi="Times New Roman" w:cs="Times New Roman"/>
-        </w:rPr>
-        <w:t xml:space="preserve"> and experts ensure that the administration of the governor will not be able to pay the debt completely</w:t>
-      </w:r>
-      <w:r>
-        <w:rPr>
-          <w:rFonts w:ascii="Times New Roman" w:eastAsia="Times New Roman" w:hAnsi="Times New Roman" w:cs="Times New Roman"/>
-        </w:rPr>
-        <w:t xml:space="preserve">. To </w:t>
-      </w:r>
-      <w:r>
-        <w:rPr>
-          <w:rFonts w:ascii="Times New Roman" w:eastAsia="Times New Roman" w:hAnsi="Times New Roman" w:cs="Times New Roman"/>
-        </w:rPr>
-        <w:t>aid thi</w:t>
-      </w:r>
-      <w:r>
-        <w:rPr>
-          <w:rFonts w:ascii="Times New Roman" w:eastAsia="Times New Roman" w:hAnsi="Times New Roman" w:cs="Times New Roman"/>
-        </w:rPr>
-        <w:t xml:space="preserve">s problem tourism and social networks can contribute by working together. </w:t>
-      </w:r>
-      <w:r>
-        <w:rPr>
-          <w:rFonts w:ascii="Times New Roman" w:eastAsia="Times New Roman" w:hAnsi="Times New Roman" w:cs="Times New Roman"/>
-        </w:rPr>
-        <w:t xml:space="preserve">The tourism industry is one of the economic engines with the most potential for growth in Puerto Rico. </w:t>
-      </w:r>
-      <w:r>
-        <w:rPr>
-          <w:rFonts w:ascii="Times New Roman" w:eastAsia="Times New Roman" w:hAnsi="Times New Roman" w:cs="Times New Roman"/>
-        </w:rPr>
-        <w:t>On the other hand, w</w:t>
-      </w:r>
-      <w:r>
-        <w:rPr>
-          <w:rFonts w:ascii="Times New Roman" w:eastAsia="Times New Roman" w:hAnsi="Times New Roman" w:cs="Times New Roman"/>
-        </w:rPr>
-        <w:t>e have been witnesses of the great impact that social netwo</w:t>
-      </w:r>
-      <w:r>
-        <w:rPr>
-          <w:rFonts w:ascii="Times New Roman" w:eastAsia="Times New Roman" w:hAnsi="Times New Roman" w:cs="Times New Roman"/>
-        </w:rPr>
-        <w:t xml:space="preserve">rks have </w:t>
-      </w:r>
-      <w:r>
-        <w:rPr>
-          <w:rFonts w:ascii="Times New Roman" w:eastAsia="Times New Roman" w:hAnsi="Times New Roman" w:cs="Times New Roman"/>
-        </w:rPr>
-        <w:t xml:space="preserve">had </w:t>
-      </w:r>
-      <w:r>
-        <w:rPr>
-          <w:rFonts w:ascii="Times New Roman" w:eastAsia="Times New Roman" w:hAnsi="Times New Roman" w:cs="Times New Roman"/>
-        </w:rPr>
-        <w:t xml:space="preserve">in the world. </w:t>
-      </w:r>
-      <w:r>
-        <w:rPr>
-          <w:rFonts w:ascii="Times New Roman" w:eastAsia="Times New Roman" w:hAnsi="Times New Roman" w:cs="Times New Roman"/>
-        </w:rPr>
-        <w:t xml:space="preserve">Taking these facts into consideration </w:t>
+        <w:t xml:space="preserve">Puerto Rico is going through the worst economic crisis in its history. It owes over 70 billion dollars and experts ensure that the administration of the governor will not be able to pay the debt completely. To aid this problem tourism and social networks can contribute by working together. </w:t>
+      </w:r>
+      <w:r>
+        <w:rPr>
+          <w:rFonts w:ascii="Times New Roman" w:eastAsia="Times New Roman" w:hAnsi="Times New Roman" w:cs="Times New Roman"/>
+        </w:rPr>
+        <w:t>According to Puerto Rico T</w:t>
+      </w:r>
+      <w:bookmarkStart w:id="0" w:name="_GoBack"/>
+      <w:bookmarkEnd w:id="0"/>
+      <w:r>
+        <w:rPr>
+          <w:rFonts w:ascii="Times New Roman" w:eastAsia="Times New Roman" w:hAnsi="Times New Roman" w:cs="Times New Roman"/>
+        </w:rPr>
+        <w:t>ourism Company “t</w:t>
+      </w:r>
+      <w:r>
+        <w:rPr>
+          <w:rFonts w:ascii="Times New Roman" w:eastAsia="Times New Roman" w:hAnsi="Times New Roman" w:cs="Times New Roman"/>
+        </w:rPr>
+        <w:t>he tourism industry is one of the economic engines with the most potential for growth in Puerto Rico</w:t>
+      </w:r>
+      <w:r>
+        <w:rPr>
+          <w:rFonts w:ascii="Times New Roman" w:eastAsia="Times New Roman" w:hAnsi="Times New Roman" w:cs="Times New Roman"/>
+        </w:rPr>
+        <w:t>”</w:t>
+      </w:r>
+      <w:r>
+        <w:rPr>
+          <w:rFonts w:ascii="Times New Roman" w:eastAsia="Times New Roman" w:hAnsi="Times New Roman" w:cs="Times New Roman"/>
+        </w:rPr>
+        <w:t xml:space="preserve"> </w:t>
+      </w:r>
+      <w:r>
+        <w:rPr>
+          <w:rFonts w:ascii="Times New Roman" w:eastAsia="Times New Roman" w:hAnsi="Times New Roman" w:cs="Times New Roman"/>
+        </w:rPr>
+        <w:t>(4)</w:t>
+      </w:r>
+      <w:r>
+        <w:rPr>
+          <w:rFonts w:ascii="Times New Roman" w:eastAsia="Times New Roman" w:hAnsi="Times New Roman" w:cs="Times New Roman"/>
+        </w:rPr>
+        <w:t xml:space="preserve">. On the other hand, we have been witnesses of the great impact that social networks have had in the world. Taking these facts into consideration </w:t>
       </w:r>
       <w:proofErr w:type="spellStart"/>
       <w:r>
@@ -283,157 +237,7 @@
         <w:rPr>
           <w:rFonts w:ascii="Times New Roman" w:eastAsia="Times New Roman" w:hAnsi="Times New Roman" w:cs="Times New Roman"/>
         </w:rPr>
-        <w:t xml:space="preserve"> will be a mobile application that will seek to </w:t>
-      </w:r>
-      <w:r>
-        <w:rPr>
-          <w:rFonts w:ascii="Times New Roman" w:eastAsia="Times New Roman" w:hAnsi="Times New Roman" w:cs="Times New Roman"/>
-        </w:rPr>
-        <w:t>encourage tourists to visit Puerto Rico</w:t>
-      </w:r>
-      <w:r>
-        <w:rPr>
-          <w:rFonts w:ascii="Times New Roman" w:eastAsia="Times New Roman" w:hAnsi="Times New Roman" w:cs="Times New Roman"/>
-        </w:rPr>
-        <w:t>’s different attractions by sharing their experiences with other users. While the tourists are h</w:t>
-      </w:r>
-      <w:r>
-        <w:rPr>
-          <w:rFonts w:ascii="Times New Roman" w:eastAsia="Times New Roman" w:hAnsi="Times New Roman" w:cs="Times New Roman"/>
-        </w:rPr>
-        <w:t>aving a good time they will be also contributing to the island’s economy.</w:t>
-      </w:r>
-      <w:r>
-        <w:rPr>
-          <w:rFonts w:ascii="Times New Roman" w:eastAsia="Times New Roman" w:hAnsi="Times New Roman" w:cs="Times New Roman"/>
-        </w:rPr>
-        <w:t xml:space="preserve"> This </w:t>
-      </w:r>
-      <w:r>
-        <w:rPr>
-          <w:rFonts w:ascii="Times New Roman" w:eastAsia="Times New Roman" w:hAnsi="Times New Roman" w:cs="Times New Roman"/>
-        </w:rPr>
-        <w:t xml:space="preserve">social network </w:t>
-      </w:r>
-      <w:r>
-        <w:rPr>
-          <w:rFonts w:ascii="Times New Roman" w:eastAsia="Times New Roman" w:hAnsi="Times New Roman" w:cs="Times New Roman"/>
-        </w:rPr>
-        <w:t xml:space="preserve">will serve as a tool for the tourists </w:t>
-      </w:r>
-      <w:r>
-        <w:rPr>
-          <w:rFonts w:ascii="Times New Roman" w:eastAsia="Times New Roman" w:hAnsi="Times New Roman" w:cs="Times New Roman"/>
-        </w:rPr>
-        <w:t xml:space="preserve">because it </w:t>
-      </w:r>
-      <w:r>
-        <w:rPr>
-          <w:rFonts w:ascii="Times New Roman" w:eastAsia="Times New Roman" w:hAnsi="Times New Roman" w:cs="Times New Roman"/>
-        </w:rPr>
-        <w:t xml:space="preserve">facilitates the access </w:t>
-      </w:r>
-      <w:r>
-        <w:rPr>
-          <w:rFonts w:ascii="Times New Roman" w:eastAsia="Times New Roman" w:hAnsi="Times New Roman" w:cs="Times New Roman"/>
-        </w:rPr>
-        <w:t xml:space="preserve">to </w:t>
-      </w:r>
-      <w:r>
-        <w:rPr>
-          <w:rFonts w:ascii="Times New Roman" w:eastAsia="Times New Roman" w:hAnsi="Times New Roman" w:cs="Times New Roman"/>
-        </w:rPr>
-        <w:t xml:space="preserve">information </w:t>
-      </w:r>
-      <w:r>
-        <w:rPr>
-          <w:rFonts w:ascii="Times New Roman" w:eastAsia="Times New Roman" w:hAnsi="Times New Roman" w:cs="Times New Roman"/>
-        </w:rPr>
-        <w:t xml:space="preserve">of </w:t>
-      </w:r>
-      <w:r>
-        <w:rPr>
-          <w:rFonts w:ascii="Times New Roman" w:eastAsia="Times New Roman" w:hAnsi="Times New Roman" w:cs="Times New Roman"/>
-        </w:rPr>
-        <w:t xml:space="preserve">the diverse attractions in the island. </w:t>
-      </w:r>
-      <w:r>
-        <w:rPr>
-          <w:rFonts w:ascii="Times New Roman" w:eastAsia="Times New Roman" w:hAnsi="Times New Roman" w:cs="Times New Roman"/>
-        </w:rPr>
-        <w:t xml:space="preserve">This application </w:t>
-      </w:r>
-      <w:r>
-        <w:rPr>
-          <w:rFonts w:ascii="Times New Roman" w:eastAsia="Times New Roman" w:hAnsi="Times New Roman" w:cs="Times New Roman"/>
-        </w:rPr>
-        <w:t>ha</w:t>
-      </w:r>
-      <w:r>
-        <w:rPr>
-          <w:rFonts w:ascii="Times New Roman" w:eastAsia="Times New Roman" w:hAnsi="Times New Roman" w:cs="Times New Roman"/>
-        </w:rPr>
-        <w:t>s been</w:t>
-      </w:r>
-      <w:r>
-        <w:rPr>
-          <w:rFonts w:ascii="Times New Roman" w:eastAsia="Times New Roman" w:hAnsi="Times New Roman" w:cs="Times New Roman"/>
-        </w:rPr>
-        <w:t xml:space="preserve"> chosen </w:t>
-      </w:r>
-      <w:r>
-        <w:rPr>
-          <w:rFonts w:ascii="Times New Roman" w:eastAsia="Times New Roman" w:hAnsi="Times New Roman" w:cs="Times New Roman"/>
-        </w:rPr>
-        <w:t xml:space="preserve">to be mobile so </w:t>
-      </w:r>
-      <w:r>
-        <w:rPr>
-          <w:rFonts w:ascii="Times New Roman" w:eastAsia="Times New Roman" w:hAnsi="Times New Roman" w:cs="Times New Roman"/>
-        </w:rPr>
-        <w:t>that</w:t>
-      </w:r>
-      <w:r>
-        <w:rPr>
-          <w:rFonts w:ascii="Times New Roman" w:eastAsia="Times New Roman" w:hAnsi="Times New Roman" w:cs="Times New Roman"/>
-        </w:rPr>
-        <w:t xml:space="preserve"> tourists could use </w:t>
-      </w:r>
-      <w:r>
-        <w:rPr>
-          <w:rFonts w:ascii="Times New Roman" w:eastAsia="Times New Roman" w:hAnsi="Times New Roman" w:cs="Times New Roman"/>
-        </w:rPr>
-        <w:t xml:space="preserve">it </w:t>
-      </w:r>
-      <w:r>
-        <w:rPr>
-          <w:rFonts w:ascii="Times New Roman" w:eastAsia="Times New Roman" w:hAnsi="Times New Roman" w:cs="Times New Roman"/>
-        </w:rPr>
-        <w:t xml:space="preserve">while actually visiting the attractions. </w:t>
-      </w:r>
-      <w:r>
-        <w:rPr>
-          <w:rFonts w:ascii="Times New Roman" w:eastAsia="Times New Roman" w:hAnsi="Times New Roman" w:cs="Times New Roman"/>
-        </w:rPr>
-        <w:t>The technologies that are</w:t>
-      </w:r>
-      <w:r>
-        <w:rPr>
-          <w:rFonts w:ascii="Times New Roman" w:eastAsia="Times New Roman" w:hAnsi="Times New Roman" w:cs="Times New Roman"/>
-        </w:rPr>
-        <w:t xml:space="preserve"> going to be </w:t>
-      </w:r>
-      <w:r>
-        <w:rPr>
-          <w:rFonts w:ascii="Times New Roman" w:eastAsia="Times New Roman" w:hAnsi="Times New Roman" w:cs="Times New Roman"/>
-        </w:rPr>
-        <w:t xml:space="preserve">used in this project will be </w:t>
-      </w:r>
-      <w:r>
-        <w:rPr>
-          <w:rFonts w:ascii="Times New Roman" w:eastAsia="Times New Roman" w:hAnsi="Times New Roman" w:cs="Times New Roman"/>
-        </w:rPr>
-        <w:t xml:space="preserve">Ionic Framework and </w:t>
+        <w:t xml:space="preserve"> will be a mobile application that will seek to encourage tourists to visit Puerto Rico’s different attractions by sharing their experiences with other users. While the tourists are having a good time they will be also contributing to the island’s economy. This social network will serve as a tool for the tourists because it facilitates the access to information of the diverse attractions in the island. This application has been chosen to be mobile so that tourists could use it while actually visiting the attractions. The technologies that are going to be used in this project will be Ionic Framework and </w:t>
       </w:r>
       <w:proofErr w:type="spellStart"/>
       <w:r>
@@ -447,25 +251,7 @@
         <w:rPr>
           <w:rFonts w:ascii="Times New Roman" w:eastAsia="Times New Roman" w:hAnsi="Times New Roman" w:cs="Times New Roman"/>
         </w:rPr>
-        <w:t xml:space="preserve"> for the client side, Java Play for the server side, and for the datab</w:t>
-      </w:r>
-      <w:r>
-        <w:rPr>
-          <w:rFonts w:ascii="Times New Roman" w:eastAsia="Times New Roman" w:hAnsi="Times New Roman" w:cs="Times New Roman"/>
-        </w:rPr>
-        <w:t>ase sy</w:t>
-      </w:r>
-      <w:r>
-        <w:rPr>
-          <w:rFonts w:ascii="Times New Roman" w:eastAsia="Times New Roman" w:hAnsi="Times New Roman" w:cs="Times New Roman"/>
-        </w:rPr>
-        <w:t>stem</w:t>
-      </w:r>
-      <w:r>
-        <w:rPr>
-          <w:rFonts w:ascii="Times New Roman" w:eastAsia="Times New Roman" w:hAnsi="Times New Roman" w:cs="Times New Roman"/>
-        </w:rPr>
-        <w:t xml:space="preserve"> </w:t>
+        <w:t xml:space="preserve"> for the client side, Java Play for the server side, and for the database system </w:t>
       </w:r>
       <w:proofErr w:type="spellStart"/>
       <w:r>
@@ -479,19 +265,7 @@
         <w:rPr>
           <w:rFonts w:ascii="Times New Roman" w:eastAsia="Times New Roman" w:hAnsi="Times New Roman" w:cs="Times New Roman"/>
         </w:rPr>
-        <w:t xml:space="preserve">. </w:t>
-      </w:r>
-      <w:r>
-        <w:rPr>
-          <w:rFonts w:ascii="Times New Roman" w:eastAsia="Times New Roman" w:hAnsi="Times New Roman" w:cs="Times New Roman"/>
-        </w:rPr>
-        <w:t xml:space="preserve">In addition, </w:t>
-      </w:r>
-      <w:r>
-        <w:rPr>
-          <w:rFonts w:ascii="Times New Roman" w:eastAsia="Times New Roman" w:hAnsi="Times New Roman" w:cs="Times New Roman"/>
-        </w:rPr>
-        <w:t>Eclipse and Ionic Lab will be used as the programming IDEs.</w:t>
+        <w:t>. In addition, Eclipse and Ionic Lab will be used as the programming IDEs.</w:t>
       </w:r>
     </w:p>
     <w:p>
@@ -537,34 +311,14 @@
         <w:rPr>
           <w:rFonts w:ascii="Times New Roman" w:eastAsia="Times New Roman" w:hAnsi="Times New Roman" w:cs="Times New Roman"/>
         </w:rPr>
-        <w:t xml:space="preserve"> will be a social network for visiting different places or attractions around Puerto Rico and sharing it with other users. Users will sign up and create a profile. This </w:t>
-      </w:r>
-      <w:bookmarkStart w:id="0" w:name="_GoBack"/>
-      <w:bookmarkEnd w:id="0"/>
+        <w:t xml:space="preserve"> will be a social network for visiting different places or attractions around </w:t>
+      </w:r>
       <w:r>
         <w:rPr>
           <w:rFonts w:ascii="Times New Roman" w:eastAsia="Times New Roman" w:hAnsi="Times New Roman" w:cs="Times New Roman"/>
         </w:rPr>
         <w:lastRenderedPageBreak/>
-        <w:t>application will have five main components: home page, profile page, attraction</w:t>
-      </w:r>
-      <w:r>
-        <w:rPr>
-          <w:rFonts w:ascii="Times New Roman" w:eastAsia="Times New Roman" w:hAnsi="Times New Roman" w:cs="Times New Roman"/>
-        </w:rPr>
-        <w:t xml:space="preserve"> list, calendar, and notifications. The home page would include a news feed of your friends. The profile page would include the user’s personal information, a wish list of the places the user would like to go, a calendar of the places he is planning to vis</w:t>
-      </w:r>
-      <w:r>
-        <w:rPr>
-          <w:rFonts w:ascii="Times New Roman" w:eastAsia="Times New Roman" w:hAnsi="Times New Roman" w:cs="Times New Roman"/>
-        </w:rPr>
-        <w:t>it, photo albums of the places he has visited, and the settings. The attraction list will be a list of different attractions around the island and the user will have the opportunity to select from this list the places he would like to visit and add it to h</w:t>
-      </w:r>
-      <w:r>
-        <w:rPr>
-          <w:rFonts w:ascii="Times New Roman" w:eastAsia="Times New Roman" w:hAnsi="Times New Roman" w:cs="Times New Roman"/>
-        </w:rPr>
-        <w:t xml:space="preserve">is wish list. Here will be the services that the user could pay for in advance. </w:t>
+        <w:t xml:space="preserve">Puerto Rico and sharing it with other users. Users will sign up and create a profile. This application will have five main components: home page, profile page, attraction list, calendar, and notifications. The home page would include a news feed of your friends. The profile page would include the user’s personal information, a wish list of the places the user would like to go, a calendar of the places he is planning to visit, photo albums of the places he has visited, and the settings. The attraction list will be a list of different attractions around the island and the user will have the opportunity to select from this list the places he would like to visit and add it to his wish list. Here will be the services that the user could pay for in advance. </w:t>
       </w:r>
       <w:proofErr w:type="gramStart"/>
       <w:r>
@@ -578,13 +332,7 @@
         <w:rPr>
           <w:rFonts w:ascii="Times New Roman" w:eastAsia="Times New Roman" w:hAnsi="Times New Roman" w:cs="Times New Roman"/>
         </w:rPr>
-        <w:t xml:space="preserve"> The calendar will include the attractions the user and his friends are planning to visit. The notifications will tell the </w:t>
-      </w:r>
-      <w:r>
-        <w:rPr>
-          <w:rFonts w:ascii="Times New Roman" w:eastAsia="Times New Roman" w:hAnsi="Times New Roman" w:cs="Times New Roman"/>
-        </w:rPr>
-        <w:t xml:space="preserve">user when somebody added him as a friend or when he has been accepted as a friend. Also, it will notify when a friend commented on his photos or planned trips. This application will be using the </w:t>
+        <w:t xml:space="preserve"> The calendar will include the attractions the user and his friends are planning to visit. The notifications will tell the user when somebody added him as a friend or when he has been accepted as a friend. Also, it will notify when a friend commented on his photos or planned trips. This application will be using the </w:t>
       </w:r>
       <w:proofErr w:type="spellStart"/>
       <w:r>
@@ -617,8 +365,102 @@
           <w:sz w:val="28"/>
           <w:szCs w:val="28"/>
         </w:rPr>
-        <w:t>Server Si</w:t>
-      </w:r>
+        <w:t>Server Side Description</w:t>
+      </w:r>
+    </w:p>
+    <w:p>
+      <w:pPr>
+        <w:rPr>
+          <w:rFonts w:ascii="Times New Roman" w:eastAsia="Times New Roman" w:hAnsi="Times New Roman" w:cs="Times New Roman"/>
+        </w:rPr>
+      </w:pPr>
+    </w:p>
+    <w:p>
+      <w:r>
+        <w:rPr>
+          <w:rFonts w:ascii="Times New Roman" w:eastAsia="Times New Roman" w:hAnsi="Times New Roman" w:cs="Times New Roman"/>
+        </w:rPr>
+        <w:t xml:space="preserve">The server side application will be working with the logic, validation and storing of information that the application requires. In the attraction list component the user will have the opportunity to choose from the attractions that are already predetermined. If the user wants to add a new attraction to the list he could send a request and it will be validated. After it is checked that the attraction is a valid place then it will be added to the attractions list main component. </w:t>
+      </w:r>
+      <w:r>
+        <w:rPr>
+          <w:rFonts w:ascii="Times New Roman" w:eastAsia="Times New Roman" w:hAnsi="Times New Roman" w:cs="Times New Roman"/>
+        </w:rPr>
+        <w:lastRenderedPageBreak/>
+        <w:t xml:space="preserve">Also, in this component the users can express their opinion in relation to the attraction and rate it. This attraction list component will have a table. For the notifications component the server application will be in charge of notifying to the corresponding user the friend requests, comments or any other activity that occurs. This notification component will have its own table. At the home page the application will have a news feed which will be updated after the user refreshes the page. The information about the news feed will be stored in one table. Every user will have a profile and at that page everyone will have a wish list with the places that he wants to visit. This wish list will be a subset of the list in the attraction list component. Here the user can pay in advance for some services. After the user visits any attractions he could mark it and then he can upload pictures to an album that will be created automatically by the server application. The name of the album will be the same name of the attraction. Furthermore, the profile page will contain a calendar that will have the places that the user will visit per day. The profile page will have four tables. The first one will include the user's personal information. The user's wish list will be saved in another table and his personal calendar will be saved in another table also. The pictures a user uploads will be saved in another table. The </w:t>
+      </w:r>
+      <w:proofErr w:type="gramStart"/>
+      <w:r>
+        <w:rPr>
+          <w:rFonts w:ascii="Times New Roman" w:eastAsia="Times New Roman" w:hAnsi="Times New Roman" w:cs="Times New Roman"/>
+        </w:rPr>
+        <w:t>friends</w:t>
+      </w:r>
+      <w:proofErr w:type="gramEnd"/>
+      <w:r>
+        <w:rPr>
+          <w:rFonts w:ascii="Times New Roman" w:eastAsia="Times New Roman" w:hAnsi="Times New Roman" w:cs="Times New Roman"/>
+        </w:rPr>
+        <w:t xml:space="preserve"> calendar component will have all the places that the user's friends will visit. This will let the user know if a friend will visit common places and they can go together. They can also plan to visit a place if they want. This component will have a table with the information about the activities of the user’s friends. Additional tables that are going to be required are for payment services and for user’s friends. In the sign-up process the application will be storing the information of the user in a table and sending an email to confirm identity. To do </w:t>
+      </w:r>
+      <w:r>
+        <w:rPr>
+          <w:rFonts w:ascii="Times New Roman" w:eastAsia="Times New Roman" w:hAnsi="Times New Roman" w:cs="Times New Roman"/>
+        </w:rPr>
+        <w:lastRenderedPageBreak/>
+        <w:t xml:space="preserve">this the application will use </w:t>
+      </w:r>
+      <w:proofErr w:type="spellStart"/>
+      <w:r>
+        <w:rPr>
+          <w:rFonts w:ascii="Times New Roman" w:eastAsia="Times New Roman" w:hAnsi="Times New Roman" w:cs="Times New Roman"/>
+        </w:rPr>
+        <w:t>SendGrid’s</w:t>
+      </w:r>
+      <w:proofErr w:type="spellEnd"/>
+      <w:r>
+        <w:rPr>
+          <w:rFonts w:ascii="Times New Roman" w:eastAsia="Times New Roman" w:hAnsi="Times New Roman" w:cs="Times New Roman"/>
+        </w:rPr>
+        <w:t xml:space="preserve"> API. The information about the credit cards will be asked in the sign-up process and validated too depending on what type of card it is. Also, the application will support reports for inappropriate content and verbal abuse. This report will proceed to the admin. This server application will be using </w:t>
+      </w:r>
+      <w:proofErr w:type="spellStart"/>
+      <w:r>
+        <w:rPr>
+          <w:rFonts w:ascii="Times New Roman" w:eastAsia="Times New Roman" w:hAnsi="Times New Roman" w:cs="Times New Roman"/>
+        </w:rPr>
+        <w:t>PostgreSQL</w:t>
+      </w:r>
+      <w:proofErr w:type="spellEnd"/>
+      <w:r>
+        <w:rPr>
+          <w:rFonts w:ascii="Times New Roman" w:eastAsia="Times New Roman" w:hAnsi="Times New Roman" w:cs="Times New Roman"/>
+        </w:rPr>
+        <w:t xml:space="preserve">, </w:t>
+      </w:r>
+      <w:proofErr w:type="spellStart"/>
+      <w:r>
+        <w:rPr>
+          <w:rFonts w:ascii="Times New Roman" w:eastAsia="Times New Roman" w:hAnsi="Times New Roman" w:cs="Times New Roman"/>
+        </w:rPr>
+        <w:t>pgAdmin</w:t>
+      </w:r>
+      <w:proofErr w:type="spellEnd"/>
+      <w:r>
+        <w:rPr>
+          <w:rFonts w:ascii="Times New Roman" w:eastAsia="Times New Roman" w:hAnsi="Times New Roman" w:cs="Times New Roman"/>
+        </w:rPr>
+        <w:t>, Eclipse, and Java Play.</w:t>
+      </w:r>
+    </w:p>
+    <w:p>
+      <w:pPr>
+        <w:pStyle w:val="Heading1"/>
+        <w:rPr>
+          <w:sz w:val="28"/>
+          <w:szCs w:val="28"/>
+        </w:rPr>
+      </w:pPr>
       <w:r>
         <w:rPr>
           <w:rFonts w:ascii="Times New Roman" w:eastAsia="Times New Roman" w:hAnsi="Times New Roman" w:cs="Times New Roman"/>
@@ -627,169 +469,72 @@
           <w:sz w:val="28"/>
           <w:szCs w:val="28"/>
         </w:rPr>
-        <w:t>de Description</w:t>
-      </w:r>
-    </w:p>
-    <w:p>
-      <w:pPr>
-        <w:rPr>
-          <w:rFonts w:ascii="Times New Roman" w:eastAsia="Times New Roman" w:hAnsi="Times New Roman" w:cs="Times New Roman"/>
-        </w:rPr>
-      </w:pPr>
-    </w:p>
-    <w:p>
-      <w:r>
-        <w:rPr>
-          <w:rFonts w:ascii="Times New Roman" w:eastAsia="Times New Roman" w:hAnsi="Times New Roman" w:cs="Times New Roman"/>
-        </w:rPr>
-        <w:t>The server side application will be working with the logic, validation and storing of information that the application requires. In the attraction list component the user will have the opportunity to choose from the attractions that are alr</w:t>
-      </w:r>
-      <w:r>
-        <w:rPr>
-          <w:rFonts w:ascii="Times New Roman" w:eastAsia="Times New Roman" w:hAnsi="Times New Roman" w:cs="Times New Roman"/>
-        </w:rPr>
-        <w:t>eady predetermined. If the user wants to add a new attraction to the list he could send a request and it will be validated. After it is checked that the attraction is a valid place then it will be added to the attractions list main component. Also, in this</w:t>
-      </w:r>
-      <w:r>
-        <w:rPr>
-          <w:rFonts w:ascii="Times New Roman" w:eastAsia="Times New Roman" w:hAnsi="Times New Roman" w:cs="Times New Roman"/>
-        </w:rPr>
-        <w:t xml:space="preserve"> component the users can express their opinion in relation to the </w:t>
-      </w:r>
-      <w:r>
-        <w:rPr>
-          <w:rFonts w:ascii="Times New Roman" w:eastAsia="Times New Roman" w:hAnsi="Times New Roman" w:cs="Times New Roman"/>
-        </w:rPr>
-        <w:lastRenderedPageBreak/>
-        <w:t xml:space="preserve">attraction and rate it. This attraction list component will have a table. For the notifications component the server application will be in charge of notifying to the corresponding user the </w:t>
-      </w:r>
-      <w:r>
-        <w:rPr>
-          <w:rFonts w:ascii="Times New Roman" w:eastAsia="Times New Roman" w:hAnsi="Times New Roman" w:cs="Times New Roman"/>
-        </w:rPr>
-        <w:t>friend requests, comments or any other activity that occurs. This notification component will have its own table. At the home page the application will have a news feed which will be updated after the user refreshes the page. The information about the news</w:t>
-      </w:r>
-      <w:r>
-        <w:rPr>
-          <w:rFonts w:ascii="Times New Roman" w:eastAsia="Times New Roman" w:hAnsi="Times New Roman" w:cs="Times New Roman"/>
-        </w:rPr>
-        <w:t xml:space="preserve"> feed will be stored in one table. Every user will have a profile and at that page everyone will have a wish list with the places that he wants to visit. This wish list will be a subset of the list in the attraction list component. Here the user can pay in</w:t>
-      </w:r>
-      <w:r>
-        <w:rPr>
-          <w:rFonts w:ascii="Times New Roman" w:eastAsia="Times New Roman" w:hAnsi="Times New Roman" w:cs="Times New Roman"/>
-        </w:rPr>
-        <w:t xml:space="preserve"> advance for some services. After the user visits any attractions he could mark it and then he can upload pictures to an album that will be created automatically by the server application. The name of the album will be the same name of the attraction. Furt</w:t>
-      </w:r>
-      <w:r>
-        <w:rPr>
-          <w:rFonts w:ascii="Times New Roman" w:eastAsia="Times New Roman" w:hAnsi="Times New Roman" w:cs="Times New Roman"/>
-        </w:rPr>
-        <w:t xml:space="preserve">hermore, the profile page will contain a calendar that will have the places that the user will visit per day. The profile page will have four tables. The first one will include the user's personal information. The user's wish list will be saved in another </w:t>
-      </w:r>
-      <w:r>
-        <w:rPr>
-          <w:rFonts w:ascii="Times New Roman" w:eastAsia="Times New Roman" w:hAnsi="Times New Roman" w:cs="Times New Roman"/>
-        </w:rPr>
-        <w:t xml:space="preserve">table and his personal calendar will be saved in another table also. The pictures a user uploads will be saved in another table. The </w:t>
-      </w:r>
-      <w:proofErr w:type="gramStart"/>
-      <w:r>
-        <w:rPr>
-          <w:rFonts w:ascii="Times New Roman" w:eastAsia="Times New Roman" w:hAnsi="Times New Roman" w:cs="Times New Roman"/>
-        </w:rPr>
-        <w:t>friends</w:t>
-      </w:r>
-      <w:proofErr w:type="gramEnd"/>
-      <w:r>
-        <w:rPr>
-          <w:rFonts w:ascii="Times New Roman" w:eastAsia="Times New Roman" w:hAnsi="Times New Roman" w:cs="Times New Roman"/>
-        </w:rPr>
-        <w:t xml:space="preserve"> calendar component will have all the places that the user's friends will visit. This will let the user know if a fr</w:t>
-      </w:r>
-      <w:r>
-        <w:rPr>
-          <w:rFonts w:ascii="Times New Roman" w:eastAsia="Times New Roman" w:hAnsi="Times New Roman" w:cs="Times New Roman"/>
-        </w:rPr>
-        <w:t xml:space="preserve">iend will visit common places and they can go together. They can also plan to visit a place if they want. This component will have a table with the information about the activities of the user’s friends. Additional tables that are going to be required are </w:t>
-      </w:r>
-      <w:r>
-        <w:rPr>
-          <w:rFonts w:ascii="Times New Roman" w:eastAsia="Times New Roman" w:hAnsi="Times New Roman" w:cs="Times New Roman"/>
-        </w:rPr>
-        <w:t xml:space="preserve">for payment services and for user’s friends. In the sign-up process the application will be storing the information of the user in a table and sending an email to confirm identity. To do this the application will use </w:t>
-      </w:r>
-      <w:proofErr w:type="spellStart"/>
-      <w:r>
-        <w:rPr>
-          <w:rFonts w:ascii="Times New Roman" w:eastAsia="Times New Roman" w:hAnsi="Times New Roman" w:cs="Times New Roman"/>
-        </w:rPr>
-        <w:t>SendGrid’s</w:t>
-      </w:r>
-      <w:proofErr w:type="spellEnd"/>
-      <w:r>
-        <w:rPr>
-          <w:rFonts w:ascii="Times New Roman" w:eastAsia="Times New Roman" w:hAnsi="Times New Roman" w:cs="Times New Roman"/>
-        </w:rPr>
-        <w:t xml:space="preserve"> API. The information about t</w:t>
-      </w:r>
-      <w:r>
-        <w:rPr>
-          <w:rFonts w:ascii="Times New Roman" w:eastAsia="Times New Roman" w:hAnsi="Times New Roman" w:cs="Times New Roman"/>
-        </w:rPr>
-        <w:t xml:space="preserve">he credit cards will </w:t>
-      </w:r>
-      <w:r>
-        <w:rPr>
-          <w:rFonts w:ascii="Times New Roman" w:eastAsia="Times New Roman" w:hAnsi="Times New Roman" w:cs="Times New Roman"/>
-        </w:rPr>
-        <w:lastRenderedPageBreak/>
-        <w:t>be asked in the sign-up process and validated too depending on what type of card it is. Also, the application will support reports for inappropriate content and verbal abuse. This report will proceed to the admin. This server applicati</w:t>
-      </w:r>
-      <w:r>
-        <w:rPr>
-          <w:rFonts w:ascii="Times New Roman" w:eastAsia="Times New Roman" w:hAnsi="Times New Roman" w:cs="Times New Roman"/>
-        </w:rPr>
-        <w:t xml:space="preserve">on will be using </w:t>
-      </w:r>
-      <w:proofErr w:type="spellStart"/>
-      <w:r>
-        <w:rPr>
-          <w:rFonts w:ascii="Times New Roman" w:eastAsia="Times New Roman" w:hAnsi="Times New Roman" w:cs="Times New Roman"/>
-        </w:rPr>
-        <w:t>PostgreSQL</w:t>
-      </w:r>
-      <w:proofErr w:type="spellEnd"/>
-      <w:r>
-        <w:rPr>
-          <w:rFonts w:ascii="Times New Roman" w:eastAsia="Times New Roman" w:hAnsi="Times New Roman" w:cs="Times New Roman"/>
-        </w:rPr>
-        <w:t xml:space="preserve">, </w:t>
-      </w:r>
-      <w:proofErr w:type="spellStart"/>
-      <w:r>
-        <w:rPr>
-          <w:rFonts w:ascii="Times New Roman" w:eastAsia="Times New Roman" w:hAnsi="Times New Roman" w:cs="Times New Roman"/>
-        </w:rPr>
-        <w:t>pgAdmin</w:t>
-      </w:r>
-      <w:proofErr w:type="spellEnd"/>
-      <w:r>
-        <w:rPr>
-          <w:rFonts w:ascii="Times New Roman" w:eastAsia="Times New Roman" w:hAnsi="Times New Roman" w:cs="Times New Roman"/>
-        </w:rPr>
-        <w:t>, Eclipse, and Java Play.</w:t>
-      </w:r>
-    </w:p>
+        <w:t>Division of Labor</w:t>
+      </w:r>
+    </w:p>
+    <w:p>
+      <w:pPr>
+        <w:jc w:val="both"/>
+        <w:rPr>
+          <w:rFonts w:ascii="Times New Roman" w:eastAsia="Times New Roman" w:hAnsi="Times New Roman" w:cs="Times New Roman"/>
+        </w:rPr>
+      </w:pPr>
+    </w:p>
+    <w:p>
+      <w:pPr>
+        <w:jc w:val="both"/>
+      </w:pPr>
+      <w:r>
+        <w:rPr>
+          <w:rFonts w:ascii="Times New Roman" w:eastAsia="Times New Roman" w:hAnsi="Times New Roman" w:cs="Times New Roman"/>
+        </w:rPr>
+        <w:t xml:space="preserve">In the UI part, </w:t>
+      </w:r>
+      <w:proofErr w:type="spellStart"/>
+      <w:r>
+        <w:rPr>
+          <w:rFonts w:ascii="Times New Roman" w:eastAsia="Times New Roman" w:hAnsi="Times New Roman" w:cs="Times New Roman"/>
+        </w:rPr>
+        <w:t>Abdiel</w:t>
+      </w:r>
+      <w:proofErr w:type="spellEnd"/>
+      <w:r>
+        <w:rPr>
+          <w:rFonts w:ascii="Times New Roman" w:eastAsia="Times New Roman" w:hAnsi="Times New Roman" w:cs="Times New Roman"/>
+        </w:rPr>
+        <w:t xml:space="preserve"> Vega will be working on the profile page, while Harry Hernández will be working on the attraction list and the notifications. Geraldo </w:t>
+      </w:r>
+      <w:proofErr w:type="spellStart"/>
+      <w:r>
+        <w:rPr>
+          <w:rFonts w:ascii="Times New Roman" w:eastAsia="Times New Roman" w:hAnsi="Times New Roman" w:cs="Times New Roman"/>
+        </w:rPr>
+        <w:t>López</w:t>
+      </w:r>
+      <w:proofErr w:type="spellEnd"/>
+      <w:r>
+        <w:rPr>
+          <w:rFonts w:ascii="Times New Roman" w:eastAsia="Times New Roman" w:hAnsi="Times New Roman" w:cs="Times New Roman"/>
+        </w:rPr>
+        <w:t xml:space="preserve"> will be working on the </w:t>
+      </w:r>
+      <w:r>
+        <w:rPr>
+          <w:rFonts w:ascii="Times New Roman" w:eastAsia="Times New Roman" w:hAnsi="Times New Roman" w:cs="Times New Roman"/>
+        </w:rPr>
+        <w:t>friend’s</w:t>
+      </w:r>
+      <w:r>
+        <w:rPr>
+          <w:rFonts w:ascii="Times New Roman" w:eastAsia="Times New Roman" w:hAnsi="Times New Roman" w:cs="Times New Roman"/>
+        </w:rPr>
+        <w:t xml:space="preserve"> calendar and the home page. For the server side, we will divide it also as we just stated. We will all be helping each other and working together to make a great application and help tourists travel our beautiful island's attractions.</w:t>
+      </w:r>
+    </w:p>
+    <w:p/>
     <w:p>
       <w:pPr>
         <w:pStyle w:val="Heading1"/>
-        <w:rPr>
-          <w:sz w:val="28"/>
-          <w:szCs w:val="28"/>
-        </w:rPr>
-      </w:pPr>
-      <w:r>
         <w:rPr>
           <w:rFonts w:ascii="Times New Roman" w:eastAsia="Times New Roman" w:hAnsi="Times New Roman" w:cs="Times New Roman"/>
           <w:b/>
@@ -797,74 +542,396 @@
           <w:sz w:val="28"/>
           <w:szCs w:val="28"/>
         </w:rPr>
-        <w:t>Division of Labor</w:t>
-      </w:r>
-    </w:p>
-    <w:p>
-      <w:pPr>
-        <w:jc w:val="both"/>
-        <w:rPr>
-          <w:rFonts w:ascii="Times New Roman" w:eastAsia="Times New Roman" w:hAnsi="Times New Roman" w:cs="Times New Roman"/>
-        </w:rPr>
-      </w:pPr>
-    </w:p>
-    <w:p>
-      <w:pPr>
-        <w:jc w:val="both"/>
-      </w:pPr>
-      <w:r>
-        <w:rPr>
-          <w:rFonts w:ascii="Times New Roman" w:eastAsia="Times New Roman" w:hAnsi="Times New Roman" w:cs="Times New Roman"/>
-        </w:rPr>
-        <w:t xml:space="preserve">In the UI part, </w:t>
-      </w:r>
-      <w:proofErr w:type="spellStart"/>
-      <w:r>
-        <w:rPr>
-          <w:rFonts w:ascii="Times New Roman" w:eastAsia="Times New Roman" w:hAnsi="Times New Roman" w:cs="Times New Roman"/>
-        </w:rPr>
-        <w:t>Abdiel</w:t>
-      </w:r>
-      <w:proofErr w:type="spellEnd"/>
-      <w:r>
-        <w:rPr>
-          <w:rFonts w:ascii="Times New Roman" w:eastAsia="Times New Roman" w:hAnsi="Times New Roman" w:cs="Times New Roman"/>
-        </w:rPr>
-        <w:t xml:space="preserve"> Vega will be working on the profile page, while Harry Hernández will be working on the attraction list and the notifications. Geraldo </w:t>
-      </w:r>
-      <w:proofErr w:type="spellStart"/>
-      <w:r>
-        <w:rPr>
-          <w:rFonts w:ascii="Times New Roman" w:eastAsia="Times New Roman" w:hAnsi="Times New Roman" w:cs="Times New Roman"/>
-        </w:rPr>
-        <w:t>López</w:t>
-      </w:r>
-      <w:proofErr w:type="spellEnd"/>
-      <w:r>
-        <w:rPr>
-          <w:rFonts w:ascii="Times New Roman" w:eastAsia="Times New Roman" w:hAnsi="Times New Roman" w:cs="Times New Roman"/>
-        </w:rPr>
-        <w:t xml:space="preserve"> will be work</w:t>
-      </w:r>
-      <w:r>
-        <w:rPr>
-          <w:rFonts w:ascii="Times New Roman" w:eastAsia="Times New Roman" w:hAnsi="Times New Roman" w:cs="Times New Roman"/>
-        </w:rPr>
-        <w:t xml:space="preserve">ing on the </w:t>
-      </w:r>
-      <w:proofErr w:type="gramStart"/>
-      <w:r>
-        <w:rPr>
-          <w:rFonts w:ascii="Times New Roman" w:eastAsia="Times New Roman" w:hAnsi="Times New Roman" w:cs="Times New Roman"/>
-        </w:rPr>
-        <w:t>friends</w:t>
-      </w:r>
-      <w:proofErr w:type="gramEnd"/>
-      <w:r>
-        <w:rPr>
-          <w:rFonts w:ascii="Times New Roman" w:eastAsia="Times New Roman" w:hAnsi="Times New Roman" w:cs="Times New Roman"/>
-        </w:rPr>
-        <w:t xml:space="preserve"> calendar and the home page. For the server side, we will divide it also as we just stated. We will all be helping each other and working together to make a great application and help tourists travel our beautiful island's attractions.</w:t>
+      </w:pPr>
+      <w:r>
+        <w:rPr>
+          <w:rFonts w:ascii="Times New Roman" w:eastAsia="Times New Roman" w:hAnsi="Times New Roman" w:cs="Times New Roman"/>
+          <w:b/>
+          <w:color w:val="000000"/>
+          <w:sz w:val="28"/>
+          <w:szCs w:val="28"/>
+        </w:rPr>
+        <w:t>Bibliographies</w:t>
+      </w:r>
+    </w:p>
+    <w:p/>
+    <w:p>
+      <w:pPr>
+        <w:rPr>
+          <w:rFonts w:ascii="Times New Roman" w:hAnsi="Times New Roman" w:cs="Times New Roman"/>
+        </w:rPr>
+      </w:pPr>
+      <w:r>
+        <w:rPr>
+          <w:rFonts w:ascii="Times New Roman" w:hAnsi="Times New Roman" w:cs="Times New Roman"/>
+        </w:rPr>
+        <w:t>Quintero, Laura. "</w:t>
+      </w:r>
+      <w:proofErr w:type="spellStart"/>
+      <w:r>
+        <w:rPr>
+          <w:rFonts w:ascii="Times New Roman" w:hAnsi="Times New Roman" w:cs="Times New Roman"/>
+        </w:rPr>
+        <w:t>Aseguran</w:t>
+      </w:r>
+      <w:proofErr w:type="spellEnd"/>
+      <w:r>
+        <w:rPr>
+          <w:rFonts w:ascii="Times New Roman" w:hAnsi="Times New Roman" w:cs="Times New Roman"/>
+        </w:rPr>
+        <w:t xml:space="preserve"> Puerto Rico No </w:t>
+      </w:r>
+      <w:proofErr w:type="spellStart"/>
+      <w:r>
+        <w:rPr>
+          <w:rFonts w:ascii="Times New Roman" w:hAnsi="Times New Roman" w:cs="Times New Roman"/>
+        </w:rPr>
+        <w:t>Puede</w:t>
+      </w:r>
+      <w:proofErr w:type="spellEnd"/>
+      <w:r>
+        <w:rPr>
+          <w:rFonts w:ascii="Times New Roman" w:hAnsi="Times New Roman" w:cs="Times New Roman"/>
+        </w:rPr>
+        <w:t xml:space="preserve"> </w:t>
+      </w:r>
+      <w:proofErr w:type="spellStart"/>
+      <w:r>
+        <w:rPr>
+          <w:rFonts w:ascii="Times New Roman" w:hAnsi="Times New Roman" w:cs="Times New Roman"/>
+        </w:rPr>
+        <w:t>Pagar</w:t>
+      </w:r>
+      <w:proofErr w:type="spellEnd"/>
+      <w:r>
+        <w:rPr>
+          <w:rFonts w:ascii="Times New Roman" w:hAnsi="Times New Roman" w:cs="Times New Roman"/>
+        </w:rPr>
+        <w:t xml:space="preserve"> Toda Su </w:t>
+      </w:r>
+      <w:proofErr w:type="spellStart"/>
+      <w:r>
+        <w:rPr>
+          <w:rFonts w:ascii="Times New Roman" w:hAnsi="Times New Roman" w:cs="Times New Roman"/>
+        </w:rPr>
+        <w:t>Deuda</w:t>
+      </w:r>
+      <w:proofErr w:type="spellEnd"/>
+      <w:r>
+        <w:rPr>
+          <w:rFonts w:ascii="Times New Roman" w:hAnsi="Times New Roman" w:cs="Times New Roman"/>
+        </w:rPr>
+        <w:t xml:space="preserve">." </w:t>
+      </w:r>
+      <w:proofErr w:type="spellStart"/>
+      <w:r>
+        <w:rPr>
+          <w:rFonts w:ascii="Times New Roman" w:hAnsi="Times New Roman" w:cs="Times New Roman"/>
+          <w:i/>
+          <w:iCs/>
+        </w:rPr>
+        <w:t>ElVocero</w:t>
+      </w:r>
+      <w:proofErr w:type="spellEnd"/>
+      <w:r>
+        <w:rPr>
+          <w:rFonts w:ascii="Times New Roman" w:hAnsi="Times New Roman" w:cs="Times New Roman"/>
+        </w:rPr>
+        <w:t xml:space="preserve">. </w:t>
+      </w:r>
+      <w:proofErr w:type="spellStart"/>
+      <w:r>
+        <w:rPr>
+          <w:rFonts w:ascii="Times New Roman" w:hAnsi="Times New Roman" w:cs="Times New Roman"/>
+        </w:rPr>
+        <w:t>N.p</w:t>
+      </w:r>
+      <w:proofErr w:type="spellEnd"/>
+      <w:r>
+        <w:rPr>
+          <w:rFonts w:ascii="Times New Roman" w:hAnsi="Times New Roman" w:cs="Times New Roman"/>
+        </w:rPr>
+        <w:t>., 30 June 2016. Web. 08 Sept. 2016.</w:t>
+      </w:r>
+    </w:p>
+    <w:p>
+      <w:pPr>
+        <w:rPr>
+          <w:rFonts w:ascii="Times New Roman" w:hAnsi="Times New Roman" w:cs="Times New Roman"/>
+        </w:rPr>
+      </w:pPr>
+    </w:p>
+    <w:p>
+      <w:pPr>
+        <w:rPr>
+          <w:rFonts w:ascii="Times New Roman" w:eastAsia="Times New Roman" w:hAnsi="Times New Roman" w:cs="Times New Roman"/>
+          <w:color w:val="auto"/>
+          <w:lang w:val="es-PR"/>
+        </w:rPr>
+      </w:pPr>
+      <w:r>
+        <w:rPr>
+          <w:rFonts w:ascii="Times New Roman" w:eastAsia="Times New Roman" w:hAnsi="Times New Roman" w:cs="Times New Roman"/>
+          <w:color w:val="auto"/>
+          <w:lang w:val="es-PR"/>
+        </w:rPr>
+        <w:t xml:space="preserve">"¿Cómo Llegó Puerto Rico Al Mayor Incumplimiento De Deuda De Su Historia?" </w:t>
+      </w:r>
+      <w:r>
+        <w:rPr>
+          <w:rFonts w:ascii="Times New Roman" w:eastAsia="Times New Roman" w:hAnsi="Times New Roman" w:cs="Times New Roman"/>
+          <w:i/>
+          <w:iCs/>
+          <w:color w:val="auto"/>
+          <w:lang w:val="es-PR"/>
+        </w:rPr>
+        <w:t>BBC Mundo</w:t>
+      </w:r>
+      <w:r>
+        <w:rPr>
+          <w:rFonts w:ascii="Times New Roman" w:eastAsia="Times New Roman" w:hAnsi="Times New Roman" w:cs="Times New Roman"/>
+          <w:color w:val="auto"/>
+          <w:lang w:val="es-PR"/>
+        </w:rPr>
+        <w:t xml:space="preserve">. </w:t>
+      </w:r>
+      <w:proofErr w:type="spellStart"/>
+      <w:r>
+        <w:rPr>
+          <w:rFonts w:ascii="Times New Roman" w:eastAsia="Times New Roman" w:hAnsi="Times New Roman" w:cs="Times New Roman"/>
+          <w:color w:val="auto"/>
+          <w:lang w:val="es-PR"/>
+        </w:rPr>
+        <w:t>N.p</w:t>
+      </w:r>
+      <w:proofErr w:type="spellEnd"/>
+      <w:r>
+        <w:rPr>
+          <w:rFonts w:ascii="Times New Roman" w:eastAsia="Times New Roman" w:hAnsi="Times New Roman" w:cs="Times New Roman"/>
+          <w:color w:val="auto"/>
+          <w:lang w:val="es-PR"/>
+        </w:rPr>
+        <w:t xml:space="preserve">., 2 </w:t>
+      </w:r>
+      <w:proofErr w:type="spellStart"/>
+      <w:r>
+        <w:rPr>
+          <w:rFonts w:ascii="Times New Roman" w:eastAsia="Times New Roman" w:hAnsi="Times New Roman" w:cs="Times New Roman"/>
+          <w:color w:val="auto"/>
+          <w:lang w:val="es-PR"/>
+        </w:rPr>
+        <w:t>May</w:t>
+      </w:r>
+      <w:proofErr w:type="spellEnd"/>
+      <w:r>
+        <w:rPr>
+          <w:rFonts w:ascii="Times New Roman" w:eastAsia="Times New Roman" w:hAnsi="Times New Roman" w:cs="Times New Roman"/>
+          <w:color w:val="auto"/>
+          <w:lang w:val="es-PR"/>
+        </w:rPr>
+        <w:t xml:space="preserve"> 2016. Web. 08 Sept. 2016. </w:t>
+      </w:r>
+    </w:p>
+    <w:p>
+      <w:pPr>
+        <w:rPr>
+          <w:rFonts w:ascii="Times New Roman" w:hAnsi="Times New Roman" w:cs="Times New Roman"/>
+        </w:rPr>
+      </w:pPr>
+    </w:p>
+    <w:p>
+      <w:pPr>
+        <w:rPr>
+          <w:rFonts w:ascii="Times New Roman" w:eastAsia="Times New Roman" w:hAnsi="Times New Roman" w:cs="Times New Roman"/>
+          <w:color w:val="auto"/>
+          <w:lang w:val="es-PR"/>
+        </w:rPr>
+      </w:pPr>
+      <w:r>
+        <w:rPr>
+          <w:rFonts w:ascii="Times New Roman" w:eastAsia="Times New Roman" w:hAnsi="Times New Roman" w:cs="Times New Roman"/>
+          <w:color w:val="auto"/>
+          <w:lang w:val="es-PR"/>
+        </w:rPr>
+        <w:t>"</w:t>
+      </w:r>
+      <w:proofErr w:type="spellStart"/>
+      <w:r>
+        <w:rPr>
+          <w:rFonts w:ascii="Times New Roman" w:eastAsia="Times New Roman" w:hAnsi="Times New Roman" w:cs="Times New Roman"/>
+          <w:color w:val="auto"/>
+          <w:lang w:val="es-PR"/>
+        </w:rPr>
+        <w:t>Other</w:t>
+      </w:r>
+      <w:proofErr w:type="spellEnd"/>
+      <w:r>
+        <w:rPr>
+          <w:rFonts w:ascii="Times New Roman" w:eastAsia="Times New Roman" w:hAnsi="Times New Roman" w:cs="Times New Roman"/>
+          <w:color w:val="auto"/>
+          <w:lang w:val="es-PR"/>
+        </w:rPr>
+        <w:t xml:space="preserve"> </w:t>
+      </w:r>
+      <w:proofErr w:type="spellStart"/>
+      <w:r>
+        <w:rPr>
+          <w:rFonts w:ascii="Times New Roman" w:eastAsia="Times New Roman" w:hAnsi="Times New Roman" w:cs="Times New Roman"/>
+          <w:color w:val="auto"/>
+          <w:lang w:val="es-PR"/>
+        </w:rPr>
+        <w:t>Useful</w:t>
+      </w:r>
+      <w:proofErr w:type="spellEnd"/>
+      <w:r>
+        <w:rPr>
+          <w:rFonts w:ascii="Times New Roman" w:eastAsia="Times New Roman" w:hAnsi="Times New Roman" w:cs="Times New Roman"/>
+          <w:color w:val="auto"/>
+          <w:lang w:val="es-PR"/>
+        </w:rPr>
+        <w:t xml:space="preserve"> </w:t>
+      </w:r>
+      <w:proofErr w:type="spellStart"/>
+      <w:r>
+        <w:rPr>
+          <w:rFonts w:ascii="Times New Roman" w:eastAsia="Times New Roman" w:hAnsi="Times New Roman" w:cs="Times New Roman"/>
+          <w:color w:val="auto"/>
+          <w:lang w:val="es-PR"/>
+        </w:rPr>
+        <w:t>Resources</w:t>
+      </w:r>
+      <w:proofErr w:type="spellEnd"/>
+      <w:r>
+        <w:rPr>
+          <w:rFonts w:ascii="Times New Roman" w:eastAsia="Times New Roman" w:hAnsi="Times New Roman" w:cs="Times New Roman"/>
+          <w:color w:val="auto"/>
+          <w:lang w:val="es-PR"/>
+        </w:rPr>
+        <w:t xml:space="preserve"> </w:t>
+      </w:r>
+      <w:proofErr w:type="spellStart"/>
+      <w:r>
+        <w:rPr>
+          <w:rFonts w:ascii="Times New Roman" w:eastAsia="Times New Roman" w:hAnsi="Times New Roman" w:cs="Times New Roman"/>
+          <w:color w:val="auto"/>
+          <w:lang w:val="es-PR"/>
+        </w:rPr>
+        <w:t>for</w:t>
+      </w:r>
+      <w:proofErr w:type="spellEnd"/>
+      <w:r>
+        <w:rPr>
+          <w:rFonts w:ascii="Times New Roman" w:eastAsia="Times New Roman" w:hAnsi="Times New Roman" w:cs="Times New Roman"/>
+          <w:color w:val="auto"/>
+          <w:lang w:val="es-PR"/>
+        </w:rPr>
+        <w:t xml:space="preserve"> </w:t>
+      </w:r>
+      <w:proofErr w:type="spellStart"/>
+      <w:r>
+        <w:rPr>
+          <w:rFonts w:ascii="Times New Roman" w:eastAsia="Times New Roman" w:hAnsi="Times New Roman" w:cs="Times New Roman"/>
+          <w:color w:val="auto"/>
+          <w:lang w:val="es-PR"/>
+        </w:rPr>
+        <w:t>Our</w:t>
+      </w:r>
+      <w:proofErr w:type="spellEnd"/>
+      <w:r>
+        <w:rPr>
+          <w:rFonts w:ascii="Times New Roman" w:eastAsia="Times New Roman" w:hAnsi="Times New Roman" w:cs="Times New Roman"/>
+          <w:color w:val="auto"/>
+          <w:lang w:val="es-PR"/>
+        </w:rPr>
+        <w:t xml:space="preserve"> </w:t>
+      </w:r>
+      <w:proofErr w:type="spellStart"/>
+      <w:r>
+        <w:rPr>
+          <w:rFonts w:ascii="Times New Roman" w:eastAsia="Times New Roman" w:hAnsi="Times New Roman" w:cs="Times New Roman"/>
+          <w:color w:val="auto"/>
+          <w:lang w:val="es-PR"/>
+        </w:rPr>
+        <w:t>Investors</w:t>
+      </w:r>
+      <w:proofErr w:type="spellEnd"/>
+      <w:r>
+        <w:rPr>
+          <w:rFonts w:ascii="Times New Roman" w:eastAsia="Times New Roman" w:hAnsi="Times New Roman" w:cs="Times New Roman"/>
+          <w:color w:val="auto"/>
+          <w:lang w:val="es-PR"/>
+        </w:rPr>
+        <w:t xml:space="preserve">." </w:t>
+      </w:r>
+      <w:r>
+        <w:rPr>
+          <w:rFonts w:ascii="Times New Roman" w:eastAsia="Times New Roman" w:hAnsi="Times New Roman" w:cs="Times New Roman"/>
+          <w:i/>
+          <w:iCs/>
+          <w:color w:val="auto"/>
+          <w:lang w:val="es-PR"/>
+        </w:rPr>
+        <w:t xml:space="preserve">Puerto Rico </w:t>
+      </w:r>
+      <w:proofErr w:type="spellStart"/>
+      <w:r>
+        <w:rPr>
+          <w:rFonts w:ascii="Times New Roman" w:eastAsia="Times New Roman" w:hAnsi="Times New Roman" w:cs="Times New Roman"/>
+          <w:i/>
+          <w:iCs/>
+          <w:color w:val="auto"/>
+          <w:lang w:val="es-PR"/>
+        </w:rPr>
+        <w:t>Tourism</w:t>
+      </w:r>
+      <w:proofErr w:type="spellEnd"/>
+      <w:r>
+        <w:rPr>
+          <w:rFonts w:ascii="Times New Roman" w:eastAsia="Times New Roman" w:hAnsi="Times New Roman" w:cs="Times New Roman"/>
+          <w:i/>
+          <w:iCs/>
+          <w:color w:val="auto"/>
+          <w:lang w:val="es-PR"/>
+        </w:rPr>
+        <w:t xml:space="preserve"> </w:t>
+      </w:r>
+      <w:proofErr w:type="spellStart"/>
+      <w:r>
+        <w:rPr>
+          <w:rFonts w:ascii="Times New Roman" w:eastAsia="Times New Roman" w:hAnsi="Times New Roman" w:cs="Times New Roman"/>
+          <w:i/>
+          <w:iCs/>
+          <w:color w:val="auto"/>
+          <w:lang w:val="es-PR"/>
+        </w:rPr>
+        <w:t>Company</w:t>
+      </w:r>
+      <w:proofErr w:type="spellEnd"/>
+      <w:r>
+        <w:rPr>
+          <w:rFonts w:ascii="Times New Roman" w:eastAsia="Times New Roman" w:hAnsi="Times New Roman" w:cs="Times New Roman"/>
+          <w:color w:val="auto"/>
+          <w:lang w:val="es-PR"/>
+        </w:rPr>
+        <w:t xml:space="preserve">. </w:t>
+      </w:r>
+      <w:proofErr w:type="spellStart"/>
+      <w:r>
+        <w:rPr>
+          <w:rFonts w:ascii="Times New Roman" w:eastAsia="Times New Roman" w:hAnsi="Times New Roman" w:cs="Times New Roman"/>
+          <w:color w:val="auto"/>
+          <w:lang w:val="es-PR"/>
+        </w:rPr>
+        <w:t>N.p</w:t>
+      </w:r>
+      <w:proofErr w:type="spellEnd"/>
+      <w:r>
+        <w:rPr>
+          <w:rFonts w:ascii="Times New Roman" w:eastAsia="Times New Roman" w:hAnsi="Times New Roman" w:cs="Times New Roman"/>
+          <w:color w:val="auto"/>
+          <w:lang w:val="es-PR"/>
+        </w:rPr>
+        <w:t xml:space="preserve">., 2016. Web. 08 Sept. 2016. </w:t>
       </w:r>
     </w:p>
     <w:p/>

</xml_diff>